<commit_message>
fix enterpize spell error
</commit_message>
<xml_diff>
--- a/doc/网站的API描述.docx
+++ b/doc/网站的API描述.docx
@@ -101,11 +101,6 @@
       </w:r>
     </w:p>
     <w:p>
-      <w:pPr>
-        <w:rPr>
-          <w:rFonts w:hint="eastAsia"/>
-        </w:rPr>
-      </w:pPr>
       <w:r>
         <w:t>http://localhost/zhjkweb/json/homeBanner.action</w:t>
       </w:r>
@@ -134,11 +129,6 @@
     </w:p>
     <w:bookmarkEnd w:id="0"/>
     <w:p>
-      <w:pPr>
-        <w:rPr>
-          <w:rFonts w:hint="eastAsia"/>
-        </w:rPr>
-      </w:pPr>
       <w:r>
         <w:rPr>
           <w:noProof/>
@@ -183,9 +173,6 @@
     <w:p>
       <w:pPr>
         <w:pStyle w:val="2"/>
-        <w:rPr>
-          <w:rFonts w:hint="eastAsia"/>
-        </w:rPr>
       </w:pPr>
       <w:r>
         <w:rPr>
@@ -217,11 +204,6 @@
       </w:r>
     </w:p>
     <w:p>
-      <w:pPr>
-        <w:rPr>
-          <w:rFonts w:hint="eastAsia"/>
-        </w:rPr>
-      </w:pPr>
       <w:r>
         <w:lastRenderedPageBreak/>
         <w:t>http://localhost/zhjkweb/json/</w:t>
@@ -261,10 +243,10 @@
           <w:noProof/>
         </w:rPr>
         <w:drawing>
-          <wp:inline distT="0" distB="0" distL="0" distR="0" wp14:anchorId="3292FD75" wp14:editId="1E574A1B">
-            <wp:extent cx="2343270" cy="4508732"/>
-            <wp:effectExtent l="0" t="0" r="0" b="6350"/>
-            <wp:docPr id="2" name="图片 2"/>
+          <wp:inline distT="0" distB="0" distL="0" distR="0" wp14:anchorId="7C414058" wp14:editId="3F92CCCE">
+            <wp:extent cx="3079908" cy="4762745"/>
+            <wp:effectExtent l="0" t="0" r="6350" b="0"/>
+            <wp:docPr id="3" name="图片 3"/>
             <wp:cNvGraphicFramePr>
               <a:graphicFrameLocks xmlns:a="http://schemas.openxmlformats.org/drawingml/2006/main" noChangeAspect="1"/>
             </wp:cNvGraphicFramePr>
@@ -284,7 +266,7 @@
                   <pic:spPr>
                     <a:xfrm>
                       <a:off x="0" y="0"/>
-                      <a:ext cx="2343270" cy="4508732"/>
+                      <a:ext cx="3079908" cy="4762745"/>
                     </a:xfrm>
                     <a:prstGeom prst="rect">
                       <a:avLst/>

</xml_diff>